<commit_message>
kleine aanpasssing definitieve datadictionary
</commit_message>
<xml_diff>
--- a/Documentatie/3. Contsruction Phase/Definitief datadictionary.docx
+++ b/Documentatie/3. Contsruction Phase/Definitief datadictionary.docx
@@ -194,11 +194,9 @@
             <w:tcW w:w="1293" w:type="dxa"/>
           </w:tcPr>
           <w:p>
-            <w:proofErr w:type="gramStart"/>
             <w:r>
               <w:t>INT</w:t>
             </w:r>
-            <w:proofErr w:type="gramEnd"/>
           </w:p>
         </w:tc>
         <w:tc>
@@ -207,7 +205,7 @@
           </w:tcPr>
           <w:p>
             <w:r>
-              <w:t>*</w:t>
+              <w:t>10</w:t>
             </w:r>
           </w:p>
         </w:tc>
@@ -460,6 +458,8 @@
           </w:tcPr>
           <w:p/>
         </w:tc>
+        <w:bookmarkStart w:id="0" w:name="_GoBack"/>
+        <w:bookmarkEnd w:id="0"/>
       </w:tr>
     </w:tbl>
     <w:p/>
@@ -664,7 +664,7 @@
           </w:tcPr>
           <w:p>
             <w:r>
-              <w:t>*</w:t>
+              <w:t>10</w:t>
             </w:r>
           </w:p>
         </w:tc>
@@ -759,7 +759,7 @@
               <w:rPr>
                 <w:lang w:val="en-US"/>
               </w:rPr>
-              <w:t>*</w:t>
+              <w:t>10</w:t>
             </w:r>
           </w:p>
         </w:tc>
@@ -1829,7 +1829,7 @@
               <w:rPr>
                 <w:lang w:val="en-US"/>
               </w:rPr>
-              <w:t>*</w:t>
+              <w:t>10</w:t>
             </w:r>
           </w:p>
         </w:tc>
@@ -1954,7 +1954,7 @@
               <w:rPr>
                 <w:lang w:val="en-US"/>
               </w:rPr>
-              <w:t>*</w:t>
+              <w:t>10</w:t>
             </w:r>
           </w:p>
         </w:tc>
@@ -3247,7 +3247,7 @@
               <w:rPr>
                 <w:lang w:val="en-US"/>
               </w:rPr>
-              <w:t>*</w:t>
+              <w:t>10</w:t>
             </w:r>
           </w:p>
         </w:tc>
@@ -3261,8 +3261,6 @@
                 <w:lang w:val="en-US"/>
               </w:rPr>
             </w:pPr>
-            <w:bookmarkStart w:id="0" w:name="_GoBack"/>
-            <w:bookmarkEnd w:id="0"/>
           </w:p>
         </w:tc>
         <w:tc>
@@ -3368,7 +3366,7 @@
               <w:rPr>
                 <w:lang w:val="en-US"/>
               </w:rPr>
-              <w:t>*</w:t>
+              <w:t>10</w:t>
             </w:r>
           </w:p>
         </w:tc>
@@ -3499,7 +3497,7 @@
               <w:rPr>
                 <w:lang w:val="en-US"/>
               </w:rPr>
-              <w:t>*</w:t>
+              <w:t>10</w:t>
             </w:r>
           </w:p>
         </w:tc>
@@ -6624,7 +6622,7 @@
 </file>
 
 <file path=customXml/itemProps1.xml><?xml version="1.0" encoding="utf-8"?>
-<ds:datastoreItem xmlns:ds="http://schemas.openxmlformats.org/officeDocument/2006/customXml" ds:itemID="{9EAE0AEA-F373-48B1-B311-6C43523ECF5D}">
+<ds:datastoreItem xmlns:ds="http://schemas.openxmlformats.org/officeDocument/2006/customXml" ds:itemID="{E2C1AE5B-FE88-4743-A40B-FF3F9BDFEE7E}">
   <ds:schemaRefs>
     <ds:schemaRef ds:uri="http://schemas.openxmlformats.org/officeDocument/2006/bibliography"/>
   </ds:schemaRefs>

</xml_diff>